<commit_message>
Arreglado menu hamburguesa en index
</commit_message>
<xml_diff>
--- a/Estructura del Menú.docx
+++ b/Estructura del Menú.docx
@@ -501,78 +501,6 @@
         <w:rPr>
           <w:lang w:val="es-MX"/>
         </w:rPr>
-        <w:t>Operaciones</w:t>
-      </w:r>
-    </w:p>
-    <w:p>
-      <w:pPr>
-        <w:pStyle w:val="NoSpacing"/>
-        <w:numPr>
-          <w:ilvl w:val="1"/>
-          <w:numId w:val="12"/>
-        </w:numPr>
-        <w:rPr>
-          <w:lang w:val="es-MX"/>
-        </w:rPr>
-      </w:pPr>
-      <w:r>
-        <w:rPr>
-          <w:lang w:val="es-MX"/>
-        </w:rPr>
-        <w:t>Lado Aire (pistas, control)</w:t>
-      </w:r>
-    </w:p>
-    <w:p>
-      <w:pPr>
-        <w:pStyle w:val="NoSpacing"/>
-        <w:numPr>
-          <w:ilvl w:val="1"/>
-          <w:numId w:val="12"/>
-        </w:numPr>
-        <w:rPr>
-          <w:lang w:val="es-MX"/>
-        </w:rPr>
-      </w:pPr>
-      <w:r>
-        <w:rPr>
-          <w:lang w:val="es-MX"/>
-        </w:rPr>
-        <w:t>Lado Tierra (terminal, pasajeros)</w:t>
-      </w:r>
-    </w:p>
-    <w:p>
-      <w:pPr>
-        <w:pStyle w:val="NoSpacing"/>
-        <w:numPr>
-          <w:ilvl w:val="1"/>
-          <w:numId w:val="12"/>
-        </w:numPr>
-        <w:rPr>
-          <w:lang w:val="es-MX"/>
-        </w:rPr>
-      </w:pPr>
-      <w:r>
-        <w:rPr>
-          <w:lang w:val="es-MX"/>
-        </w:rPr>
-        <w:t>Gestión de Equipajes</w:t>
-      </w:r>
-    </w:p>
-    <w:p>
-      <w:pPr>
-        <w:pStyle w:val="NoSpacing"/>
-        <w:numPr>
-          <w:ilvl w:val="0"/>
-          <w:numId w:val="12"/>
-        </w:numPr>
-        <w:rPr>
-          <w:lang w:val="es-MX"/>
-        </w:rPr>
-      </w:pPr>
-      <w:r>
-        <w:rPr>
-          <w:lang w:val="es-MX"/>
-        </w:rPr>
         <w:t>Lado Aire (</w:t>
       </w:r>
       <w:proofErr w:type="spellStart"/>
@@ -971,7 +899,6 @@
         <w:rPr>
           <w:lang w:val="es-MX"/>
         </w:rPr>
-        <w:lastRenderedPageBreak/>
         <w:t>Información para colaboraciones.</w:t>
       </w:r>
     </w:p>
@@ -992,6 +919,27 @@
         </w:rPr>
         <w:t>Enlaces de Interés</w:t>
       </w:r>
+    </w:p>
+    <w:p>
+      <w:pPr>
+        <w:rPr>
+          <w:lang w:val="es-MX"/>
+        </w:rPr>
+      </w:pPr>
+    </w:p>
+    <w:p>
+      <w:pPr>
+        <w:rPr>
+          <w:lang w:val="es-MX"/>
+        </w:rPr>
+      </w:pPr>
+    </w:p>
+    <w:p>
+      <w:pPr>
+        <w:rPr>
+          <w:lang w:val="es-MX"/>
+        </w:rPr>
+      </w:pPr>
     </w:p>
     <w:sectPr>
       <w:pgSz w:w="12240" w:h="15840"/>

</xml_diff>